<commit_message>
Alterações nos três documentos: Plano de projeto - alterações na parte de cronograma, recusrsos humanos, tudo para atender ao mps.br. Método de estimativas - definição do método e melhorias pedidas pela professora. Histórias de usuário - agora o nome é Sprint planning 1, o documento que sai da reunião de Sprint planning 2
</commit_message>
<xml_diff>
--- a/Artefatos de Documentação/Processo Aplicado/EveRemind/2-Gerencia de Projeto/Método de Estimativa - SCRUM.docx
+++ b/Artefatos de Documentação/Processo Aplicado/EveRemind/2-Gerencia de Projeto/Método de Estimativa - SCRUM.docx
@@ -6,7 +6,7 @@
       <w:pPr>
         <w:jc w:val="center"/>
         <w:rPr>
-          <w:rFonts w:ascii="Arial" w:hAnsi="Arial" w:cs="Arial"/>
+          <w:rFonts w:cstheme="minorHAnsi"/>
           <w:b/>
           <w:sz w:val="40"/>
           <w:szCs w:val="40"/>
@@ -14,7 +14,7 @@
       </w:pPr>
       <w:r>
         <w:rPr>
-          <w:rFonts w:ascii="Arial" w:hAnsi="Arial" w:cs="Arial"/>
+          <w:rFonts w:cstheme="minorHAnsi"/>
           <w:b/>
           <w:sz w:val="40"/>
           <w:szCs w:val="40"/>
@@ -23,7 +23,7 @@
       </w:r>
       <w:r>
         <w:rPr>
-          <w:rFonts w:ascii="Arial" w:hAnsi="Arial" w:cs="Arial"/>
+          <w:rFonts w:cstheme="minorHAnsi"/>
           <w:b/>
           <w:sz w:val="40"/>
           <w:szCs w:val="40"/>
@@ -38,7 +38,7 @@
         </w:tabs>
         <w:jc w:val="both"/>
         <w:rPr>
-          <w:rFonts w:ascii="Arial" w:hAnsi="Arial" w:cs="Arial"/>
+          <w:rFonts w:cstheme="minorHAnsi"/>
           <w:b/>
           <w:sz w:val="40"/>
           <w:szCs w:val="40"/>
@@ -46,7 +46,7 @@
       </w:pPr>
       <w:r>
         <w:rPr>
-          <w:rFonts w:ascii="Arial" w:hAnsi="Arial" w:cs="Arial"/>
+          <w:rFonts w:cstheme="minorHAnsi"/>
           <w:b/>
           <w:sz w:val="40"/>
           <w:szCs w:val="40"/>
@@ -63,7 +63,7 @@
         </w:numPr>
         <w:jc w:val="both"/>
         <w:rPr>
-          <w:rFonts w:ascii="Arial" w:hAnsi="Arial" w:cs="Arial"/>
+          <w:rFonts w:cstheme="minorHAnsi"/>
           <w:b/>
           <w:sz w:val="28"/>
           <w:szCs w:val="28"/>
@@ -71,21 +71,499 @@
       </w:pPr>
       <w:r>
         <w:rPr>
-          <w:rFonts w:ascii="Arial" w:hAnsi="Arial" w:cs="Arial"/>
+          <w:rFonts w:cstheme="minorHAnsi"/>
           <w:b/>
           <w:sz w:val="28"/>
           <w:szCs w:val="28"/>
         </w:rPr>
-        <w:t xml:space="preserve">Definição de </w:t>
-      </w:r>
-      <w:r>
-        <w:rPr>
-          <w:rFonts w:ascii="Arial" w:hAnsi="Arial" w:cs="Arial"/>
+        <w:t>O método</w:t>
+      </w:r>
+    </w:p>
+    <w:p>
+      <w:pPr>
+        <w:pStyle w:val="PargrafodaLista"/>
+        <w:ind w:left="360"/>
+        <w:jc w:val="both"/>
+        <w:rPr>
+          <w:rFonts w:cstheme="minorHAnsi"/>
+          <w:sz w:val="24"/>
+          <w:szCs w:val="28"/>
+        </w:rPr>
+      </w:pPr>
+      <w:r>
+        <w:rPr>
+          <w:rFonts w:cstheme="minorHAnsi"/>
+          <w:sz w:val="24"/>
+          <w:szCs w:val="28"/>
+        </w:rPr>
+        <w:t>Planning Poker é o método qu</w:t>
+      </w:r>
+      <w:r>
+        <w:rPr>
+          <w:rFonts w:cstheme="minorHAnsi"/>
+          <w:sz w:val="24"/>
+          <w:szCs w:val="28"/>
+        </w:rPr>
+        <w:t>e usado</w:t>
+      </w:r>
+      <w:r>
+        <w:rPr>
+          <w:rFonts w:cstheme="minorHAnsi"/>
+          <w:sz w:val="24"/>
+          <w:szCs w:val="28"/>
+        </w:rPr>
+        <w:t xml:space="preserve"> para estimar </w:t>
+      </w:r>
+      <w:r>
+        <w:rPr>
+          <w:rFonts w:cstheme="minorHAnsi"/>
+          <w:sz w:val="24"/>
+          <w:szCs w:val="28"/>
+        </w:rPr>
+        <w:t xml:space="preserve">velocidade da equipe, ou a duração  </w:t>
+      </w:r>
+      <w:r>
+        <w:rPr>
+          <w:rFonts w:cstheme="minorHAnsi"/>
+          <w:sz w:val="24"/>
+          <w:szCs w:val="28"/>
+        </w:rPr>
+        <w:t xml:space="preserve">a duração de uma sprint. </w:t>
+      </w:r>
+    </w:p>
+    <w:p>
+      <w:pPr>
+        <w:pStyle w:val="PargrafodaLista"/>
+        <w:ind w:left="360"/>
+        <w:jc w:val="both"/>
+        <w:rPr>
+          <w:rFonts w:cstheme="minorHAnsi"/>
+          <w:sz w:val="24"/>
+          <w:szCs w:val="28"/>
+        </w:rPr>
+      </w:pPr>
+      <w:r>
+        <w:rPr>
+          <w:rFonts w:cstheme="minorHAnsi"/>
+          <w:sz w:val="24"/>
+          <w:szCs w:val="28"/>
+        </w:rPr>
+        <w:t>Este é um método que ajuda na estimativa de uma estória ou de uma tarefa e é baseada no consenso de toda a equipe.</w:t>
+      </w:r>
+    </w:p>
+    <w:p>
+      <w:pPr>
+        <w:pStyle w:val="PargrafodaLista"/>
+        <w:ind w:left="360"/>
+        <w:jc w:val="both"/>
+        <w:rPr>
+          <w:rFonts w:cstheme="minorHAnsi"/>
+          <w:sz w:val="24"/>
+          <w:szCs w:val="28"/>
+        </w:rPr>
+      </w:pPr>
+      <w:r>
+        <w:rPr>
+          <w:rFonts w:cstheme="minorHAnsi"/>
+          <w:sz w:val="24"/>
+          <w:szCs w:val="28"/>
+        </w:rPr>
+        <w:t>Para fazer as e</w:t>
+      </w:r>
+      <w:r>
+        <w:rPr>
+          <w:rFonts w:cstheme="minorHAnsi"/>
+          <w:sz w:val="24"/>
+          <w:szCs w:val="28"/>
+        </w:rPr>
+        <w:t>stimativas é necessário ter</w:t>
+      </w:r>
+      <w:r>
+        <w:rPr>
+          <w:rFonts w:cstheme="minorHAnsi"/>
+          <w:sz w:val="24"/>
+          <w:szCs w:val="28"/>
+        </w:rPr>
+        <w:t xml:space="preserve"> as “estórias do usuário”</w:t>
+      </w:r>
+      <w:r>
+        <w:rPr>
+          <w:rFonts w:cstheme="minorHAnsi"/>
+          <w:sz w:val="24"/>
+          <w:szCs w:val="28"/>
+        </w:rPr>
+        <w:t xml:space="preserve"> escritas,</w:t>
+      </w:r>
+      <w:r>
+        <w:rPr>
+          <w:rFonts w:cstheme="minorHAnsi"/>
+          <w:sz w:val="24"/>
+          <w:szCs w:val="28"/>
+        </w:rPr>
+        <w:t xml:space="preserve"> usar um conjunto de cartas com valores específicos que representarão os pontos relativos a cada estória e calcular as estimativas como se fosse um jogo de cartas. Os pontos devem estar em uma esc</w:t>
+      </w:r>
+      <w:r>
+        <w:rPr>
+          <w:rFonts w:cstheme="minorHAnsi"/>
+          <w:sz w:val="24"/>
+          <w:szCs w:val="28"/>
+        </w:rPr>
+        <w:t>ala não linear.</w:t>
+      </w:r>
+    </w:p>
+    <w:p>
+      <w:pPr>
+        <w:pStyle w:val="PargrafodaLista"/>
+        <w:ind w:left="360"/>
+        <w:jc w:val="both"/>
+        <w:rPr>
+          <w:rFonts w:cstheme="minorHAnsi"/>
+          <w:sz w:val="24"/>
+          <w:szCs w:val="28"/>
+        </w:rPr>
+      </w:pPr>
+      <w:r>
+        <w:rPr>
+          <w:rFonts w:cstheme="minorHAnsi"/>
+          <w:sz w:val="24"/>
+          <w:szCs w:val="28"/>
+        </w:rPr>
+        <w:t xml:space="preserve">Antes de começar o jogo é necessário definir um valor de referência. </w:t>
+      </w:r>
+      <w:r>
+        <w:rPr>
+          <w:rFonts w:cstheme="minorHAnsi"/>
+          <w:sz w:val="24"/>
+          <w:szCs w:val="28"/>
+        </w:rPr>
+        <w:t>Usamos a menor estória, aquela a que pode ser atribuída a menor quantidade de pontos e esta será utilizada com referência para a pontuação das demais estórias.</w:t>
+      </w:r>
+    </w:p>
+    <w:p>
+      <w:pPr>
+        <w:pStyle w:val="PargrafodaLista"/>
+        <w:ind w:left="360"/>
+        <w:jc w:val="both"/>
+        <w:rPr>
+          <w:rFonts w:cstheme="minorHAnsi"/>
+          <w:sz w:val="24"/>
+          <w:szCs w:val="28"/>
+        </w:rPr>
+      </w:pPr>
+      <w:r>
+        <w:rPr>
+          <w:rFonts w:cstheme="minorHAnsi"/>
+          <w:sz w:val="24"/>
+          <w:szCs w:val="28"/>
+        </w:rPr>
+        <w:t xml:space="preserve">O Product Owner (PO) deve apresentar uma estória e pedir para que os membros da equipe façam as estimativas. Quando todas as cartas estiverem lançadas, elas deverão ser viradas e caso não haja um consenso da equipe nos pontos, as diferenças deverão ser discutidas de forma breve, e uma nova rodada deve acontecer até que haja uma convergência. </w:t>
+      </w:r>
+    </w:p>
+    <w:p>
+      <w:pPr>
+        <w:pStyle w:val="PargrafodaLista"/>
+        <w:ind w:left="360"/>
+        <w:jc w:val="both"/>
+        <w:rPr>
+          <w:rFonts w:cstheme="minorHAnsi"/>
+          <w:sz w:val="24"/>
+          <w:szCs w:val="28"/>
+        </w:rPr>
+      </w:pPr>
+      <w:r>
+        <w:rPr>
+          <w:rFonts w:cstheme="minorHAnsi"/>
+          <w:sz w:val="24"/>
+          <w:szCs w:val="28"/>
+        </w:rPr>
+        <w:t>Com o consenso de toda equipe sobre a quantidade de pontos, estes deverão ser atribuidos as suas respectivas estórias.</w:t>
+      </w:r>
+    </w:p>
+    <w:p>
+      <w:pPr>
+        <w:pStyle w:val="PargrafodaLista"/>
+        <w:ind w:left="360"/>
+        <w:jc w:val="both"/>
+        <w:rPr>
+          <w:rFonts w:cstheme="minorHAnsi"/>
+          <w:sz w:val="24"/>
+          <w:szCs w:val="28"/>
+        </w:rPr>
+      </w:pPr>
+    </w:p>
+    <w:p>
+      <w:pPr>
+        <w:pStyle w:val="PargrafodaLista"/>
+        <w:numPr>
+          <w:ilvl w:val="0"/>
+          <w:numId w:val="4"/>
+        </w:numPr>
+        <w:jc w:val="both"/>
+        <w:rPr>
+          <w:rFonts w:cstheme="minorHAnsi"/>
           <w:b/>
           <w:sz w:val="28"/>
           <w:szCs w:val="28"/>
         </w:rPr>
-        <w:t>Unidade Mínima de Desenvolvimento</w:t>
+      </w:pPr>
+      <w:r>
+        <w:rPr>
+          <w:rFonts w:cstheme="minorHAnsi"/>
+          <w:b/>
+          <w:sz w:val="28"/>
+          <w:szCs w:val="28"/>
+        </w:rPr>
+        <w:t>Definição de Unidade Mínima de Desenvolvimento</w:t>
+      </w:r>
+    </w:p>
+    <w:p>
+      <w:pPr>
+        <w:pStyle w:val="PargrafodaLista"/>
+        <w:ind w:left="360"/>
+        <w:jc w:val="both"/>
+        <w:rPr>
+          <w:rFonts w:cstheme="minorHAnsi"/>
+          <w:sz w:val="24"/>
+          <w:szCs w:val="28"/>
+        </w:rPr>
+      </w:pPr>
+      <w:r>
+        <w:rPr>
+          <w:rFonts w:cstheme="minorHAnsi"/>
+          <w:sz w:val="24"/>
+          <w:szCs w:val="28"/>
+        </w:rPr>
+        <w:t xml:space="preserve">Cada projeto tem um nível de difilcudade, uma complexidade, um custo, um tempo de desenvolvimento, dado que um projeto pode ser desenvolvido com o uso de várias linguagens de programação e linguagens de formatação diferentes. </w:t>
+      </w:r>
+    </w:p>
+    <w:p>
+      <w:pPr>
+        <w:pStyle w:val="PargrafodaLista"/>
+        <w:ind w:left="360"/>
+        <w:jc w:val="both"/>
+        <w:rPr>
+          <w:rFonts w:cstheme="minorHAnsi"/>
+          <w:sz w:val="24"/>
+          <w:szCs w:val="28"/>
+        </w:rPr>
+      </w:pPr>
+      <w:r>
+        <w:rPr>
+          <w:rFonts w:cstheme="minorHAnsi"/>
+          <w:sz w:val="24"/>
+          <w:szCs w:val="28"/>
+        </w:rPr>
+        <w:t>Sendo assim, a equipe de desenvolvimento fez uma média da quantidade de linhas de código que ela consegue escrever em uma hora de trabalho intenso e concentrado</w:t>
+      </w:r>
+      <w:r>
+        <w:rPr>
+          <w:rFonts w:cstheme="minorHAnsi"/>
+          <w:sz w:val="24"/>
+          <w:szCs w:val="28"/>
+        </w:rPr>
+        <w:t xml:space="preserve"> com base em todos os outros projetos que já desenvolveram e no perfil de seus clientes</w:t>
+      </w:r>
+      <w:bookmarkStart w:id="0" w:name="_GoBack"/>
+      <w:bookmarkEnd w:id="0"/>
+      <w:r>
+        <w:rPr>
+          <w:rFonts w:cstheme="minorHAnsi"/>
+          <w:sz w:val="24"/>
+          <w:szCs w:val="28"/>
+        </w:rPr>
+        <w:t xml:space="preserve"> e chegaram a conclusão de 200 linhas.</w:t>
+      </w:r>
+    </w:p>
+    <w:p>
+      <w:pPr>
+        <w:pStyle w:val="PargrafodaLista"/>
+        <w:ind w:left="360"/>
+        <w:jc w:val="both"/>
+        <w:rPr>
+          <w:rFonts w:cstheme="minorHAnsi"/>
+          <w:sz w:val="24"/>
+          <w:szCs w:val="24"/>
+        </w:rPr>
+      </w:pPr>
+      <w:r>
+        <w:rPr>
+          <w:rFonts w:cstheme="minorHAnsi"/>
+          <w:sz w:val="24"/>
+          <w:szCs w:val="24"/>
+        </w:rPr>
+        <w:t xml:space="preserve"> </w:t>
+      </w:r>
+    </w:p>
+    <w:p>
+      <w:pPr>
+        <w:pStyle w:val="PargrafodaLista"/>
+        <w:ind w:left="360"/>
+        <w:jc w:val="both"/>
+        <w:rPr>
+          <w:rFonts w:ascii="Cambria Math" w:hAnsi="Cambria Math" w:cstheme="minorHAnsi"/>
+          <w:i/>
+          <w:sz w:val="24"/>
+          <w:szCs w:val="24"/>
+        </w:rPr>
+      </w:pPr>
+      <w:r>
+        <w:rPr>
+          <w:rFonts w:ascii="Cambria Math" w:hAnsi="Cambria Math" w:cstheme="minorHAnsi"/>
+          <w:i/>
+          <w:sz w:val="24"/>
+          <w:szCs w:val="24"/>
+        </w:rPr>
+        <w:t xml:space="preserve">Unidade Média </w:t>
+      </w:r>
+      <w:r>
+        <w:rPr>
+          <w:rFonts w:ascii="Cambria Math" w:hAnsi="Cambria Math" w:cstheme="minorHAnsi"/>
+          <w:i/>
+          <w:sz w:val="24"/>
+          <w:szCs w:val="24"/>
+        </w:rPr>
+        <w:t>de Desenvolvimento = 200 linhas de código por hora</w:t>
+      </w:r>
+    </w:p>
+    <w:p>
+      <w:pPr>
+        <w:pStyle w:val="PargrafodaLista"/>
+        <w:ind w:left="360"/>
+        <w:jc w:val="both"/>
+        <w:rPr>
+          <w:rFonts w:ascii="Cambria Math" w:hAnsi="Cambria Math" w:cstheme="minorHAnsi"/>
+          <w:i/>
+          <w:sz w:val="24"/>
+          <w:szCs w:val="24"/>
+        </w:rPr>
+      </w:pPr>
+    </w:p>
+    <w:p>
+      <w:pPr>
+        <w:pStyle w:val="PargrafodaLista"/>
+        <w:numPr>
+          <w:ilvl w:val="0"/>
+          <w:numId w:val="4"/>
+        </w:numPr>
+        <w:jc w:val="both"/>
+        <w:rPr>
+          <w:rFonts w:cstheme="minorHAnsi"/>
+          <w:b/>
+          <w:sz w:val="28"/>
+          <w:szCs w:val="28"/>
+        </w:rPr>
+      </w:pPr>
+      <w:r>
+        <w:rPr>
+          <w:rFonts w:cstheme="minorHAnsi"/>
+          <w:b/>
+          <w:sz w:val="28"/>
+          <w:szCs w:val="28"/>
+        </w:rPr>
+        <w:t>Esforço Individual</w:t>
+      </w:r>
+    </w:p>
+    <w:p>
+      <w:pPr>
+        <w:pStyle w:val="PargrafodaLista"/>
+        <w:ind w:left="360"/>
+        <w:jc w:val="both"/>
+        <w:rPr>
+          <w:rFonts w:cstheme="minorHAnsi"/>
+          <w:sz w:val="24"/>
+          <w:szCs w:val="28"/>
+        </w:rPr>
+      </w:pPr>
+      <w:r>
+        <w:rPr>
+          <w:rFonts w:cstheme="minorHAnsi"/>
+          <w:sz w:val="24"/>
+          <w:szCs w:val="28"/>
+        </w:rPr>
+        <w:t>Cada desenvolvedor da equipe trabalha em média 4 horas por dia e 6 dias na senama para desenvolver o projeto.</w:t>
+      </w:r>
+    </w:p>
+    <w:p>
+      <w:pPr>
+        <w:pStyle w:val="PargrafodaLista"/>
+        <w:ind w:left="360"/>
+        <w:jc w:val="both"/>
+        <w:rPr>
+          <w:rFonts w:cstheme="minorHAnsi"/>
+          <w:b/>
+          <w:sz w:val="28"/>
+          <w:szCs w:val="28"/>
+        </w:rPr>
+      </w:pPr>
+    </w:p>
+    <w:p>
+      <w:pPr>
+        <w:pStyle w:val="PargrafodaLista"/>
+        <w:numPr>
+          <w:ilvl w:val="0"/>
+          <w:numId w:val="4"/>
+        </w:numPr>
+        <w:jc w:val="both"/>
+        <w:rPr>
+          <w:rFonts w:cstheme="minorHAnsi"/>
+          <w:b/>
+          <w:sz w:val="28"/>
+          <w:szCs w:val="28"/>
+        </w:rPr>
+      </w:pPr>
+      <w:r>
+        <w:rPr>
+          <w:rFonts w:cstheme="minorHAnsi"/>
+          <w:b/>
+          <w:sz w:val="28"/>
+          <w:szCs w:val="28"/>
+        </w:rPr>
+        <w:t>Definição de um ponto</w:t>
+      </w:r>
+    </w:p>
+    <w:p>
+      <w:pPr>
+        <w:pStyle w:val="PargrafodaLista"/>
+        <w:ind w:left="360"/>
+        <w:jc w:val="both"/>
+        <w:rPr>
+          <w:rFonts w:cstheme="minorHAnsi"/>
+          <w:sz w:val="24"/>
+          <w:szCs w:val="28"/>
+        </w:rPr>
+      </w:pPr>
+      <w:r>
+        <w:rPr>
+          <w:rFonts w:cstheme="minorHAnsi"/>
+          <w:sz w:val="24"/>
+          <w:szCs w:val="28"/>
+        </w:rPr>
+        <w:t>Um ponto é definido como pela relação homem/dias, ou seja o quanto de código um desenvolvedor consegue escrever por dia de trabalho</w:t>
+      </w:r>
+      <w:r>
+        <w:rPr>
+          <w:rFonts w:cstheme="minorHAnsi"/>
+          <w:sz w:val="24"/>
+          <w:szCs w:val="28"/>
+        </w:rPr>
+        <w:t>, levando em consideração as caracteristucas acima, unidade média de desenvolmento e esforço individual.</w:t>
+      </w:r>
+      <w:r>
+        <w:rPr>
+          <w:rFonts w:cstheme="minorHAnsi"/>
+          <w:sz w:val="24"/>
+          <w:szCs w:val="28"/>
+        </w:rPr>
+        <w:t xml:space="preserve"> Por </w:t>
+      </w:r>
+      <w:r>
+        <w:rPr>
+          <w:rFonts w:cstheme="minorHAnsi"/>
+          <w:sz w:val="24"/>
+          <w:szCs w:val="28"/>
+        </w:rPr>
+        <w:lastRenderedPageBreak/>
+        <w:t xml:space="preserve">exemplo, uma atividade que 3 desenvolvedores vão levar 4 dias para terminar tem exatamente 12 pontos. </w:t>
       </w:r>
     </w:p>
     <w:p>
@@ -95,234 +573,44 @@
         </w:tabs>
         <w:jc w:val="both"/>
         <w:rPr>
-          <w:rFonts w:ascii="Arial" w:hAnsi="Arial" w:cs="Arial"/>
+          <w:rFonts w:eastAsiaTheme="minorEastAsia" w:cstheme="minorHAnsi"/>
+          <w:i/>
           <w:sz w:val="24"/>
           <w:szCs w:val="24"/>
         </w:rPr>
       </w:pPr>
-      <w:r>
-        <w:rPr>
-          <w:rFonts w:ascii="Arial" w:hAnsi="Arial" w:cs="Arial"/>
-          <w:sz w:val="24"/>
-          <w:szCs w:val="24"/>
-        </w:rPr>
-        <w:t xml:space="preserve">    </w:t>
-      </w:r>
-      <w:r>
-        <w:rPr>
-          <w:rFonts w:ascii="Arial" w:hAnsi="Arial" w:cs="Arial"/>
-          <w:sz w:val="24"/>
-          <w:szCs w:val="24"/>
-        </w:rPr>
-        <w:t xml:space="preserve">Através da técnica </w:t>
-      </w:r>
-      <w:r>
-        <w:rPr>
-          <w:rFonts w:ascii="Arial" w:hAnsi="Arial" w:cs="Arial"/>
-          <w:sz w:val="24"/>
-          <w:szCs w:val="24"/>
-        </w:rPr>
-        <w:t xml:space="preserve">de Planning Poker, </w:t>
-      </w:r>
-      <w:r>
-        <w:rPr>
-          <w:rFonts w:ascii="Arial" w:hAnsi="Arial" w:cs="Arial"/>
-          <w:sz w:val="24"/>
-          <w:szCs w:val="24"/>
-        </w:rPr>
-        <w:t>os desenvolvedores concluíram quantas linhas de código por hora de trabalho eles desenvolvem em média.</w:t>
-      </w:r>
-    </w:p>
-    <w:p>
-      <w:pPr>
-        <w:tabs>
-          <w:tab w:val="left" w:pos="2925"/>
-        </w:tabs>
-        <w:jc w:val="center"/>
-        <w:rPr>
-          <w:rFonts w:ascii="Arial" w:hAnsi="Arial" w:cs="Arial"/>
-          <w:i/>
-          <w:sz w:val="24"/>
-          <w:szCs w:val="24"/>
-        </w:rPr>
-      </w:pPr>
-      <w:bookmarkStart w:id="0" w:name="_GoBack"/>
-      <w:bookmarkEnd w:id="0"/>
-      <w:r>
-        <w:rPr>
-          <w:rFonts w:ascii="Arial" w:hAnsi="Arial" w:cs="Arial"/>
-          <w:i/>
-          <w:sz w:val="24"/>
-          <w:szCs w:val="24"/>
-        </w:rPr>
-        <w:t>Unidade Mínima de Desenvolvimento</w:t>
-      </w:r>
-      <w:r>
-        <w:rPr>
-          <w:rFonts w:ascii="Arial" w:hAnsi="Arial" w:cs="Arial"/>
-          <w:i/>
-          <w:sz w:val="24"/>
-          <w:szCs w:val="24"/>
-        </w:rPr>
-        <w:t xml:space="preserve"> =</w:t>
-      </w:r>
-      <w:r>
-        <w:rPr>
-          <w:rFonts w:ascii="Arial" w:hAnsi="Arial" w:cs="Arial"/>
-          <w:i/>
-          <w:sz w:val="24"/>
-          <w:szCs w:val="24"/>
-        </w:rPr>
-        <w:t xml:space="preserve"> 200 linhas</w:t>
-      </w:r>
-      <w:r>
-        <w:rPr>
-          <w:rFonts w:ascii="Arial" w:hAnsi="Arial" w:cs="Arial"/>
-          <w:i/>
-          <w:sz w:val="24"/>
-          <w:szCs w:val="24"/>
-        </w:rPr>
-        <w:t xml:space="preserve"> de código</w:t>
-      </w:r>
-      <w:r>
-        <w:rPr>
-          <w:rFonts w:ascii="Arial" w:hAnsi="Arial" w:cs="Arial"/>
-          <w:i/>
-          <w:sz w:val="24"/>
-          <w:szCs w:val="24"/>
-        </w:rPr>
-        <w:t xml:space="preserve"> por </w:t>
-      </w:r>
-      <w:r>
-        <w:rPr>
-          <w:rFonts w:ascii="Arial" w:hAnsi="Arial" w:cs="Arial"/>
-          <w:i/>
-          <w:sz w:val="24"/>
-          <w:szCs w:val="24"/>
-        </w:rPr>
-        <w:t>hora</w:t>
-      </w:r>
-      <w:r>
-        <w:rPr>
-          <w:rFonts w:ascii="Arial" w:hAnsi="Arial" w:cs="Arial"/>
-          <w:i/>
-          <w:sz w:val="24"/>
-          <w:szCs w:val="24"/>
-        </w:rPr>
-        <w:t xml:space="preserve"> de desenvolvimento.</w:t>
-      </w:r>
-    </w:p>
-    <w:p>
-      <w:pPr>
-        <w:tabs>
-          <w:tab w:val="left" w:pos="2925"/>
-        </w:tabs>
-        <w:rPr>
-          <w:rFonts w:ascii="Arial" w:hAnsi="Arial" w:cs="Arial"/>
-          <w:sz w:val="24"/>
-          <w:szCs w:val="24"/>
-        </w:rPr>
-      </w:pPr>
-    </w:p>
-    <w:p>
-      <w:pPr>
-        <w:pStyle w:val="PargrafodaLista"/>
-        <w:numPr>
-          <w:ilvl w:val="1"/>
-          <w:numId w:val="4"/>
-        </w:numPr>
+      <m:oMathPara>
+        <m:oMathParaPr>
+          <m:jc m:val="center"/>
+        </m:oMathParaPr>
+        <m:oMath>
+          <m:r>
+            <w:rPr>
+              <w:rFonts w:ascii="Cambria Math" w:hAnsi="Cambria Math" w:cstheme="minorHAnsi"/>
+              <w:sz w:val="24"/>
+              <w:szCs w:val="24"/>
+            </w:rPr>
+            <m:t xml:space="preserve">Ponto=quantidade de desenvolvedores×dia de trabalho </m:t>
+          </m:r>
+          <m:r>
+            <w:rPr>
+              <w:rFonts w:ascii="Cambria Math" w:hAnsi="Cambria Math" w:cstheme="minorHAnsi"/>
+              <w:sz w:val="24"/>
+              <w:szCs w:val="24"/>
+            </w:rPr>
+            <m:t xml:space="preserve"> </m:t>
+          </m:r>
+        </m:oMath>
+      </m:oMathPara>
+    </w:p>
+    <w:p>
+      <w:pPr>
         <w:tabs>
           <w:tab w:val="left" w:pos="2925"/>
         </w:tabs>
         <w:jc w:val="both"/>
         <w:rPr>
-          <w:rFonts w:ascii="Arial" w:hAnsi="Arial" w:cs="Arial"/>
-          <w:b/>
-          <w:sz w:val="28"/>
-          <w:szCs w:val="28"/>
-        </w:rPr>
-      </w:pPr>
-      <w:r>
-        <w:rPr>
-          <w:rFonts w:ascii="Arial" w:hAnsi="Arial" w:cs="Arial"/>
-          <w:b/>
-          <w:sz w:val="28"/>
-          <w:szCs w:val="28"/>
-        </w:rPr>
-        <w:t>Acordo de esforço individual</w:t>
-      </w:r>
-    </w:p>
-    <w:p>
-      <w:pPr>
-        <w:tabs>
-          <w:tab w:val="left" w:pos="2925"/>
-        </w:tabs>
-        <w:ind w:left="360"/>
-        <w:jc w:val="both"/>
-        <w:rPr>
-          <w:rFonts w:ascii="Arial" w:hAnsi="Arial" w:cs="Arial"/>
-          <w:sz w:val="24"/>
-          <w:szCs w:val="24"/>
-        </w:rPr>
-      </w:pPr>
-      <w:r>
-        <w:rPr>
-          <w:rFonts w:ascii="Arial" w:hAnsi="Arial" w:cs="Arial"/>
-          <w:sz w:val="24"/>
-          <w:szCs w:val="24"/>
-        </w:rPr>
-        <w:t xml:space="preserve">    </w:t>
-      </w:r>
-      <w:r>
-        <w:rPr>
-          <w:rFonts w:ascii="Arial" w:hAnsi="Arial" w:cs="Arial"/>
-          <w:sz w:val="24"/>
-          <w:szCs w:val="24"/>
-        </w:rPr>
-        <w:t>Após discussão aberta entre os desenvolvedores durante a reunião, ficou acordado qu</w:t>
-      </w:r>
-      <w:r>
-        <w:rPr>
-          <w:rFonts w:ascii="Arial" w:hAnsi="Arial" w:cs="Arial"/>
-          <w:sz w:val="24"/>
-          <w:szCs w:val="24"/>
-        </w:rPr>
-        <w:t xml:space="preserve">e cada desenvolvedor </w:t>
-      </w:r>
-      <w:r>
-        <w:rPr>
-          <w:rFonts w:ascii="Arial" w:hAnsi="Arial" w:cs="Arial"/>
-          <w:sz w:val="24"/>
-          <w:szCs w:val="24"/>
-        </w:rPr>
-        <w:t xml:space="preserve">irá disponibilizar um esforço de </w:t>
-      </w:r>
-      <w:r>
-        <w:rPr>
-          <w:rFonts w:ascii="Arial" w:hAnsi="Arial" w:cs="Arial"/>
-          <w:i/>
-          <w:sz w:val="24"/>
-          <w:szCs w:val="24"/>
-        </w:rPr>
-        <w:t xml:space="preserve">4 horas </w:t>
-      </w:r>
-      <w:r>
-        <w:rPr>
-          <w:rFonts w:ascii="Arial" w:hAnsi="Arial" w:cs="Arial"/>
-          <w:sz w:val="24"/>
-          <w:szCs w:val="24"/>
-        </w:rPr>
-        <w:t>de desenvolvimento diário para o projeto.</w:t>
-      </w:r>
-    </w:p>
-    <w:p>
-      <w:pPr>
-        <w:tabs>
-          <w:tab w:val="left" w:pos="2925"/>
-        </w:tabs>
-        <w:jc w:val="both"/>
-        <w:rPr>
-          <w:rFonts w:ascii="Arial" w:hAnsi="Arial" w:cs="Arial"/>
+          <w:rFonts w:cstheme="minorHAnsi"/>
           <w:sz w:val="24"/>
           <w:szCs w:val="24"/>
         </w:rPr>
@@ -340,7 +628,7 @@
         </w:tabs>
         <w:jc w:val="both"/>
         <w:rPr>
-          <w:rFonts w:ascii="Arial" w:hAnsi="Arial" w:cs="Arial"/>
+          <w:rFonts w:cstheme="minorHAnsi"/>
           <w:b/>
           <w:sz w:val="28"/>
           <w:szCs w:val="28"/>
@@ -348,7 +636,7 @@
       </w:pPr>
       <w:r>
         <w:rPr>
-          <w:rFonts w:ascii="Arial" w:hAnsi="Arial" w:cs="Arial"/>
+          <w:rFonts w:cstheme="minorHAnsi"/>
           <w:b/>
           <w:sz w:val="28"/>
           <w:szCs w:val="28"/>
@@ -357,7 +645,7 @@
       </w:r>
       <w:r>
         <w:rPr>
-          <w:rFonts w:ascii="Arial" w:hAnsi="Arial" w:cs="Arial"/>
+          <w:rFonts w:cstheme="minorHAnsi"/>
           <w:b/>
           <w:sz w:val="28"/>
           <w:szCs w:val="28"/>
@@ -372,46 +660,77 @@
         </w:tabs>
         <w:jc w:val="both"/>
         <w:rPr>
-          <w:rFonts w:ascii="Arial" w:hAnsi="Arial" w:cs="Arial"/>
+          <w:rFonts w:cstheme="minorHAnsi"/>
+          <w:b/>
+        </w:rPr>
+      </w:pPr>
+      <w:r>
+        <w:rPr>
+          <w:rFonts w:cstheme="minorHAnsi"/>
           <w:sz w:val="24"/>
           <w:szCs w:val="24"/>
         </w:rPr>
-      </w:pPr>
-      <w:r>
-        <w:rPr>
-          <w:rFonts w:ascii="Arial" w:hAnsi="Arial" w:cs="Arial"/>
+        <w:t xml:space="preserve">    </w:t>
+      </w:r>
+      <w:r>
+        <w:rPr>
+          <w:rFonts w:cstheme="minorHAnsi"/>
           <w:sz w:val="24"/>
           <w:szCs w:val="24"/>
         </w:rPr>
-        <w:t xml:space="preserve">    </w:t>
-      </w:r>
-      <w:r>
-        <w:rPr>
-          <w:rFonts w:ascii="Arial" w:hAnsi="Arial" w:cs="Arial"/>
+        <w:t xml:space="preserve">A equipe de desenvolvimento em conjunto com o Product Owner e Scrum Master do projeto, </w:t>
+      </w:r>
+      <w:r>
+        <w:rPr>
+          <w:rFonts w:cstheme="minorHAnsi"/>
           <w:sz w:val="24"/>
           <w:szCs w:val="24"/>
         </w:rPr>
-        <w:t xml:space="preserve">A equipe de desenvolvimento em conjunto com o Product Owner e Scrum Master do projeto, definiram </w:t>
-      </w:r>
-      <w:r>
-        <w:rPr>
-          <w:rFonts w:ascii="Arial" w:hAnsi="Arial" w:cs="Arial"/>
+        <w:t xml:space="preserve">devem </w:t>
+      </w:r>
+      <w:r>
+        <w:rPr>
+          <w:rFonts w:cstheme="minorHAnsi"/>
           <w:sz w:val="24"/>
           <w:szCs w:val="24"/>
         </w:rPr>
-        <w:t xml:space="preserve">o custo em </w:t>
-      </w:r>
-      <w:r>
-        <w:rPr>
-          <w:rFonts w:ascii="Arial" w:hAnsi="Arial" w:cs="Arial"/>
+        <w:t>defi</w:t>
+      </w:r>
+      <w:r>
+        <w:rPr>
+          <w:rFonts w:cstheme="minorHAnsi"/>
           <w:sz w:val="24"/>
           <w:szCs w:val="24"/>
         </w:rPr>
-        <w:t>Pontos</w:t>
-      </w:r>
-      <w:r>
-        <w:rPr>
-          <w:rFonts w:ascii="Arial" w:hAnsi="Arial" w:cs="Arial"/>
+        <w:t>nir um estimativa</w:t>
+      </w:r>
+      <w:r>
+        <w:rPr>
+          <w:rFonts w:cstheme="minorHAnsi"/>
+          <w:sz w:val="24"/>
+          <w:szCs w:val="24"/>
+        </w:rPr>
+        <w:t xml:space="preserve"> em </w:t>
+      </w:r>
+      <w:r>
+        <w:rPr>
+          <w:rFonts w:cstheme="minorHAnsi"/>
+          <w:sz w:val="24"/>
+          <w:szCs w:val="24"/>
+        </w:rPr>
+        <w:t>p</w:t>
+      </w:r>
+      <w:r>
+        <w:rPr>
+          <w:rFonts w:cstheme="minorHAnsi"/>
+          <w:sz w:val="24"/>
+          <w:szCs w:val="24"/>
+        </w:rPr>
+        <w:t>ontos</w:t>
+      </w:r>
+      <w:r>
+        <w:rPr>
+          <w:rFonts w:cstheme="minorHAnsi"/>
           <w:i/>
           <w:sz w:val="24"/>
           <w:szCs w:val="24"/>
@@ -420,284 +739,20 @@
       </w:r>
       <w:r>
         <w:rPr>
-          <w:rFonts w:ascii="Arial" w:hAnsi="Arial" w:cs="Arial"/>
+          <w:rFonts w:cstheme="minorHAnsi"/>
           <w:sz w:val="24"/>
           <w:szCs w:val="24"/>
         </w:rPr>
-        <w:t>para desenvolver um determinado caso de uso</w:t>
-      </w:r>
-      <w:r>
-        <w:rPr>
-          <w:rFonts w:ascii="Arial" w:hAnsi="Arial" w:cs="Arial"/>
+        <w:t xml:space="preserve">para desenvolver </w:t>
+      </w:r>
+      <w:r>
+        <w:rPr>
+          <w:rFonts w:cstheme="minorHAnsi"/>
           <w:sz w:val="24"/>
           <w:szCs w:val="24"/>
         </w:rPr>
-        <w:t xml:space="preserve"> </w:t>
-      </w:r>
-      <w:r>
-        <w:rPr>
-          <w:rFonts w:ascii="Arial" w:hAnsi="Arial" w:cs="Arial"/>
-          <w:sz w:val="24"/>
-          <w:szCs w:val="24"/>
-        </w:rPr>
-        <w:t>através de consenso coletivo.</w:t>
-      </w:r>
-    </w:p>
-    <w:p>
-      <w:pPr>
-        <w:tabs>
-          <w:tab w:val="left" w:pos="2925"/>
-        </w:tabs>
-        <w:jc w:val="both"/>
-        <w:rPr>
-          <w:rFonts w:ascii="Arial" w:hAnsi="Arial" w:cs="Arial"/>
-          <w:sz w:val="24"/>
-          <w:szCs w:val="24"/>
-        </w:rPr>
-      </w:pPr>
-    </w:p>
-    <w:p>
-      <w:pPr>
-        <w:pStyle w:val="PargrafodaLista"/>
-        <w:numPr>
-          <w:ilvl w:val="1"/>
-          <w:numId w:val="4"/>
-        </w:numPr>
-        <w:tabs>
-          <w:tab w:val="left" w:pos="2925"/>
-        </w:tabs>
-        <w:jc w:val="both"/>
-        <w:rPr>
-          <w:rFonts w:ascii="Arial" w:hAnsi="Arial" w:cs="Arial"/>
-          <w:b/>
-          <w:sz w:val="28"/>
-          <w:szCs w:val="28"/>
-        </w:rPr>
-      </w:pPr>
-      <w:r>
-        <w:rPr>
-          <w:rFonts w:ascii="Arial" w:hAnsi="Arial" w:cs="Arial"/>
-          <w:b/>
-          <w:sz w:val="28"/>
-          <w:szCs w:val="28"/>
-        </w:rPr>
-        <w:t>Definição de Pontos</w:t>
-      </w:r>
-    </w:p>
-    <w:p>
-      <w:pPr>
-        <w:tabs>
-          <w:tab w:val="left" w:pos="2925"/>
-        </w:tabs>
-        <w:ind w:left="360"/>
-        <w:jc w:val="both"/>
-        <w:rPr>
-          <w:rFonts w:ascii="Arial" w:hAnsi="Arial" w:cs="Arial"/>
-          <w:b/>
-          <w:sz w:val="28"/>
-          <w:szCs w:val="28"/>
-        </w:rPr>
-      </w:pPr>
-      <w:r>
-        <w:rPr>
-          <w:rFonts w:ascii="Arial" w:hAnsi="Arial" w:cs="Arial"/>
-          <w:sz w:val="24"/>
-          <w:szCs w:val="24"/>
-        </w:rPr>
-        <w:t xml:space="preserve">    </w:t>
-      </w:r>
-      <w:r>
-        <w:rPr>
-          <w:rFonts w:ascii="Arial" w:hAnsi="Arial" w:cs="Arial"/>
-          <w:sz w:val="24"/>
-          <w:szCs w:val="24"/>
-        </w:rPr>
-        <w:t xml:space="preserve">A definição de </w:t>
-      </w:r>
-      <w:r>
-        <w:rPr>
-          <w:rFonts w:ascii="Arial" w:hAnsi="Arial" w:cs="Arial"/>
-          <w:i/>
-          <w:sz w:val="24"/>
-          <w:szCs w:val="24"/>
-        </w:rPr>
-        <w:t>Ponto</w:t>
-      </w:r>
-      <w:r>
-        <w:rPr>
-          <w:rFonts w:ascii="Arial" w:hAnsi="Arial" w:cs="Arial"/>
-          <w:sz w:val="24"/>
-          <w:szCs w:val="24"/>
-        </w:rPr>
-        <w:t xml:space="preserve"> foi feita baseada </w:t>
-      </w:r>
-      <w:r>
-        <w:rPr>
-          <w:rFonts w:ascii="Arial" w:hAnsi="Arial" w:cs="Arial"/>
-          <w:sz w:val="24"/>
-          <w:szCs w:val="24"/>
-        </w:rPr>
-        <w:t>n</w:t>
-      </w:r>
-      <w:r>
-        <w:rPr>
-          <w:rFonts w:ascii="Arial" w:hAnsi="Arial" w:cs="Arial"/>
-          <w:sz w:val="24"/>
-          <w:szCs w:val="24"/>
-        </w:rPr>
-        <w:t>o valor de</w:t>
-      </w:r>
-      <w:r>
-        <w:rPr>
-          <w:rFonts w:ascii="Arial" w:hAnsi="Arial" w:cs="Arial"/>
-          <w:sz w:val="24"/>
-          <w:szCs w:val="24"/>
-        </w:rPr>
-        <w:t xml:space="preserve"> </w:t>
-      </w:r>
-      <w:r>
-        <w:rPr>
-          <w:rFonts w:ascii="Arial" w:hAnsi="Arial" w:cs="Arial"/>
-          <w:i/>
-          <w:sz w:val="24"/>
-          <w:szCs w:val="24"/>
-        </w:rPr>
-        <w:t>Unidade Mínima de Desenvolvimento.</w:t>
-      </w:r>
-    </w:p>
-    <w:p>
-      <w:pPr>
-        <w:tabs>
-          <w:tab w:val="left" w:pos="2925"/>
-        </w:tabs>
-        <w:ind w:left="360"/>
-        <w:jc w:val="both"/>
-        <w:rPr>
-          <w:rFonts w:ascii="Arial" w:hAnsi="Arial" w:cs="Arial"/>
-          <w:sz w:val="24"/>
-          <w:szCs w:val="24"/>
-        </w:rPr>
-      </w:pPr>
-      <w:r>
-        <w:rPr>
-          <w:rFonts w:ascii="Arial" w:hAnsi="Arial" w:cs="Arial"/>
-          <w:sz w:val="24"/>
-          <w:szCs w:val="24"/>
-        </w:rPr>
-        <w:t xml:space="preserve">    </w:t>
-      </w:r>
-      <w:r>
-        <w:rPr>
-          <w:rFonts w:ascii="Arial" w:hAnsi="Arial" w:cs="Arial"/>
-          <w:sz w:val="24"/>
-          <w:szCs w:val="24"/>
-        </w:rPr>
-        <w:t xml:space="preserve">Sendo que </w:t>
-      </w:r>
-      <w:r>
-        <w:rPr>
-          <w:rFonts w:ascii="Arial" w:hAnsi="Arial" w:cs="Arial"/>
-          <w:i/>
-          <w:sz w:val="24"/>
-          <w:szCs w:val="24"/>
-        </w:rPr>
-        <w:t>Ponto</w:t>
-      </w:r>
-      <w:r>
-        <w:rPr>
-          <w:rFonts w:ascii="Arial" w:hAnsi="Arial" w:cs="Arial"/>
-          <w:sz w:val="24"/>
-          <w:szCs w:val="24"/>
-        </w:rPr>
-        <w:t xml:space="preserve"> é definido através do número de desenvolvedores </w:t>
-      </w:r>
-      <w:r>
-        <w:rPr>
-          <w:rFonts w:ascii="Arial" w:hAnsi="Arial" w:cs="Arial"/>
-          <w:sz w:val="24"/>
-          <w:szCs w:val="24"/>
-        </w:rPr>
-        <w:t>trabalhando durante 1</w:t>
-      </w:r>
-      <w:r>
-        <w:rPr>
-          <w:rFonts w:ascii="Arial" w:hAnsi="Arial" w:cs="Arial"/>
-          <w:sz w:val="24"/>
-          <w:szCs w:val="24"/>
-        </w:rPr>
-        <w:t xml:space="preserve"> dia no projeto.</w:t>
-      </w:r>
-    </w:p>
-    <w:p>
-      <w:pPr>
-        <w:tabs>
-          <w:tab w:val="left" w:pos="2925"/>
-        </w:tabs>
-        <w:ind w:left="360"/>
-        <w:jc w:val="center"/>
-        <w:rPr>
-          <w:rFonts w:ascii="Arial" w:hAnsi="Arial" w:cs="Arial"/>
-          <w:i/>
-          <w:sz w:val="24"/>
-          <w:szCs w:val="24"/>
-        </w:rPr>
-      </w:pPr>
-      <m:oMathPara>
-        <m:oMath>
-          <m:r>
-            <w:rPr>
-              <w:rFonts w:ascii="Cambria Math" w:hAnsi="Cambria Math" w:cs="Arial"/>
-              <w:sz w:val="24"/>
-              <w:szCs w:val="24"/>
-            </w:rPr>
-            <m:t xml:space="preserve">Ponto=quantidade de desenvolvedores×dia de trabalho  </m:t>
-          </m:r>
-        </m:oMath>
-      </m:oMathPara>
-    </w:p>
-    <w:p>
-      <w:pPr>
-        <w:tabs>
-          <w:tab w:val="left" w:pos="2925"/>
-        </w:tabs>
-        <w:rPr>
-          <w:rFonts w:ascii="Arial" w:hAnsi="Arial" w:cs="Arial"/>
-          <w:i/>
-          <w:sz w:val="24"/>
-          <w:szCs w:val="24"/>
-        </w:rPr>
-      </w:pPr>
-    </w:p>
-    <w:p>
-      <w:pPr>
-        <w:tabs>
-          <w:tab w:val="left" w:pos="2925"/>
-        </w:tabs>
-        <w:rPr>
-          <w:rFonts w:ascii="Arial" w:hAnsi="Arial" w:cs="Arial"/>
-          <w:sz w:val="24"/>
-          <w:szCs w:val="24"/>
-        </w:rPr>
-      </w:pPr>
-    </w:p>
-    <w:p>
-      <w:pPr>
-        <w:tabs>
-          <w:tab w:val="left" w:pos="2925"/>
-        </w:tabs>
-        <w:rPr>
-          <w:rFonts w:ascii="Arial" w:hAnsi="Arial" w:cs="Arial"/>
-          <w:sz w:val="24"/>
-          <w:szCs w:val="24"/>
-        </w:rPr>
-      </w:pPr>
-    </w:p>
-    <w:p>
-      <w:pPr>
-        <w:rPr>
-          <w:b/>
-        </w:rPr>
-      </w:pPr>
+        <w:t>cada uma das estórias de um determinado projeto seguindo as diretrizes acima.</w:t>
+      </w:r>
     </w:p>
     <w:sectPr>
       <w:pgSz w:w="11906" w:h="16838"/>

</xml_diff>